<commit_message>
Change file name and add comments
</commit_message>
<xml_diff>
--- a/ISYS3001.docx
+++ b/ISYS3001.docx
@@ -111,7 +111,69 @@
         <w:t>…</w:t>
       </w:r>
     </w:p>
-    <w:p/>
+    <w:p>
+      <w:pPr>
+        <w:rPr>
+          <w:lang w:eastAsia="zh-CN"/>
+        </w:rPr>
+      </w:pPr>
+      <w:r>
+        <w:rPr>
+          <w:lang w:eastAsia="zh-CN"/>
+        </w:rPr>
+        <w:t>Git is a distributed version control system used to track and manage code changes in software development projects. It is widely used for collaborative development, allowing team members to work simultaneously on the same code base without conflicts.</w:t>
+      </w:r>
+    </w:p>
+    <w:p>
+      <w:pPr>
+        <w:rPr>
+          <w:lang w:eastAsia="zh-CN"/>
+        </w:rPr>
+      </w:pPr>
+      <w:r>
+        <w:rPr>
+          <w:rFonts w:hint="eastAsia"/>
+          <w:lang w:eastAsia="zh-CN"/>
+        </w:rPr>
+        <w:t>My</w:t>
+      </w:r>
+      <w:r>
+        <w:rPr>
+          <w:lang w:eastAsia="zh-CN"/>
+        </w:rPr>
+        <w:t xml:space="preserve"> </w:t>
+      </w:r>
+      <w:proofErr w:type="spellStart"/>
+      <w:r>
+        <w:rPr>
+          <w:lang w:eastAsia="zh-CN"/>
+        </w:rPr>
+        <w:t>Github</w:t>
+      </w:r>
+      <w:proofErr w:type="spellEnd"/>
+      <w:r>
+        <w:rPr>
+          <w:lang w:eastAsia="zh-CN"/>
+        </w:rPr>
+        <w:t xml:space="preserve"> account name: </w:t>
+      </w:r>
+      <w:proofErr w:type="spellStart"/>
+      <w:r>
+        <w:rPr>
+          <w:lang w:eastAsia="zh-CN"/>
+        </w:rPr>
+        <w:t>zbzzh</w:t>
+      </w:r>
+      <w:proofErr w:type="spellEnd"/>
+    </w:p>
+    <w:p>
+      <w:pPr>
+        <w:rPr>
+          <w:rFonts w:hint="eastAsia"/>
+          <w:lang w:eastAsia="zh-CN"/>
+        </w:rPr>
+      </w:pPr>
+    </w:p>
     <w:sectPr>
       <w:pgSz w:w="11906" w:h="16838"/>
       <w:pgMar w:top="1440" w:right="1440" w:bottom="1440" w:left="1440" w:header="708" w:footer="708" w:gutter="0"/>
@@ -122,12 +184,62 @@
 </w:document>
 </file>
 
+<file path=word/endnotes.xml><?xml version="1.0" encoding="utf-8"?>
+<w:endnotes xmlns:wpc="http://schemas.microsoft.com/office/word/2010/wordprocessingCanvas" xmlns:cx="http://schemas.microsoft.com/office/drawing/2014/chartex" xmlns:cx1="http://schemas.microsoft.com/office/drawing/2015/9/8/chartex" xmlns:cx2="http://schemas.microsoft.com/office/drawing/2015/10/21/chartex" xmlns:cx3="http://schemas.microsoft.com/office/drawing/2016/5/9/chartex" xmlns:cx4="http://schemas.microsoft.com/office/drawing/2016/5/10/chartex" xmlns:cx5="http://schemas.microsoft.com/office/drawing/2016/5/11/chartex" xmlns:cx6="http://schemas.microsoft.com/office/drawing/2016/5/12/chartex" xmlns:cx7="http://schemas.microsoft.com/office/drawing/2016/5/13/chartex" xmlns:cx8="http://schemas.microsoft.com/office/drawing/2016/5/14/chartex" xmlns:mc="http://schemas.openxmlformats.org/markup-compatibility/2006" xmlns:aink="http://schemas.microsoft.com/office/drawing/2016/ink" xmlns:am3d="http://schemas.microsoft.com/office/drawing/2017/model3d" xmlns:o="urn:schemas-microsoft-com:office:office" xmlns:oel="http://schemas.microsoft.com/office/2019/extlst" xmlns:r="http://schemas.openxmlformats.org/officeDocument/2006/relationships" xmlns:m="http://schemas.openxmlformats.org/officeDocument/2006/math" xmlns:v="urn:schemas-microsoft-com:vml" xmlns:wp14="http://schemas.microsoft.com/office/word/2010/wordprocessingDrawing" xmlns:wp="http://schemas.openxmlformats.org/drawingml/2006/wordprocessingDrawing" xmlns:w10="urn:schemas-microsoft-com:office:word" xmlns:w="http://schemas.openxmlformats.org/wordprocessingml/2006/main" xmlns:w14="http://schemas.microsoft.com/office/word/2010/wordml" xmlns:w15="http://schemas.microsoft.com/office/word/2012/wordml" xmlns:w16cex="http://schemas.microsoft.com/office/word/2018/wordml/cex" xmlns:w16cid="http://schemas.microsoft.com/office/word/2016/wordml/cid" xmlns:w16="http://schemas.microsoft.com/office/word/2018/wordml" xmlns:w16sdtdh="http://schemas.microsoft.com/office/word/2020/wordml/sdtdatahash" xmlns:w16se="http://schemas.microsoft.com/office/word/2015/wordml/symex" xmlns:wpg="http://schemas.microsoft.com/office/word/2010/wordprocessingGroup" xmlns:wpi="http://schemas.microsoft.com/office/word/2010/wordprocessingInk" xmlns:wne="http://schemas.microsoft.com/office/word/2006/wordml" xmlns:wps="http://schemas.microsoft.com/office/word/2010/wordprocessingShape" mc:Ignorable="w14 w15 w16se w16cid w16 w16cex w16sdtdh wp14">
+  <w:endnote w:type="separator" w:id="-1">
+    <w:p>
+      <w:pPr>
+        <w:spacing w:after="0" w:line="240" w:lineRule="auto"/>
+      </w:pPr>
+      <w:r>
+        <w:separator/>
+      </w:r>
+    </w:p>
+  </w:endnote>
+  <w:endnote w:type="continuationSeparator" w:id="0">
+    <w:p>
+      <w:pPr>
+        <w:spacing w:after="0" w:line="240" w:lineRule="auto"/>
+      </w:pPr>
+      <w:r>
+        <w:continuationSeparator/>
+      </w:r>
+    </w:p>
+  </w:endnote>
+</w:endnotes>
+</file>
+
+<file path=word/footnotes.xml><?xml version="1.0" encoding="utf-8"?>
+<w:footnotes xmlns:wpc="http://schemas.microsoft.com/office/word/2010/wordprocessingCanvas" xmlns:cx="http://schemas.microsoft.com/office/drawing/2014/chartex" xmlns:cx1="http://schemas.microsoft.com/office/drawing/2015/9/8/chartex" xmlns:cx2="http://schemas.microsoft.com/office/drawing/2015/10/21/chartex" xmlns:cx3="http://schemas.microsoft.com/office/drawing/2016/5/9/chartex" xmlns:cx4="http://schemas.microsoft.com/office/drawing/2016/5/10/chartex" xmlns:cx5="http://schemas.microsoft.com/office/drawing/2016/5/11/chartex" xmlns:cx6="http://schemas.microsoft.com/office/drawing/2016/5/12/chartex" xmlns:cx7="http://schemas.microsoft.com/office/drawing/2016/5/13/chartex" xmlns:cx8="http://schemas.microsoft.com/office/drawing/2016/5/14/chartex" xmlns:mc="http://schemas.openxmlformats.org/markup-compatibility/2006" xmlns:aink="http://schemas.microsoft.com/office/drawing/2016/ink" xmlns:am3d="http://schemas.microsoft.com/office/drawing/2017/model3d" xmlns:o="urn:schemas-microsoft-com:office:office" xmlns:oel="http://schemas.microsoft.com/office/2019/extlst" xmlns:r="http://schemas.openxmlformats.org/officeDocument/2006/relationships" xmlns:m="http://schemas.openxmlformats.org/officeDocument/2006/math" xmlns:v="urn:schemas-microsoft-com:vml" xmlns:wp14="http://schemas.microsoft.com/office/word/2010/wordprocessingDrawing" xmlns:wp="http://schemas.openxmlformats.org/drawingml/2006/wordprocessingDrawing" xmlns:w10="urn:schemas-microsoft-com:office:word" xmlns:w="http://schemas.openxmlformats.org/wordprocessingml/2006/main" xmlns:w14="http://schemas.microsoft.com/office/word/2010/wordml" xmlns:w15="http://schemas.microsoft.com/office/word/2012/wordml" xmlns:w16cex="http://schemas.microsoft.com/office/word/2018/wordml/cex" xmlns:w16cid="http://schemas.microsoft.com/office/word/2016/wordml/cid" xmlns:w16="http://schemas.microsoft.com/office/word/2018/wordml" xmlns:w16sdtdh="http://schemas.microsoft.com/office/word/2020/wordml/sdtdatahash" xmlns:w16se="http://schemas.microsoft.com/office/word/2015/wordml/symex" xmlns:wpg="http://schemas.microsoft.com/office/word/2010/wordprocessingGroup" xmlns:wpi="http://schemas.microsoft.com/office/word/2010/wordprocessingInk" xmlns:wne="http://schemas.microsoft.com/office/word/2006/wordml" xmlns:wps="http://schemas.microsoft.com/office/word/2010/wordprocessingShape" mc:Ignorable="w14 w15 w16se w16cid w16 w16cex w16sdtdh wp14">
+  <w:footnote w:type="separator" w:id="-1">
+    <w:p>
+      <w:pPr>
+        <w:spacing w:after="0" w:line="240" w:lineRule="auto"/>
+      </w:pPr>
+      <w:r>
+        <w:separator/>
+      </w:r>
+    </w:p>
+  </w:footnote>
+  <w:footnote w:type="continuationSeparator" w:id="0">
+    <w:p>
+      <w:pPr>
+        <w:spacing w:after="0" w:line="240" w:lineRule="auto"/>
+      </w:pPr>
+      <w:r>
+        <w:continuationSeparator/>
+      </w:r>
+    </w:p>
+  </w:footnote>
+</w:footnotes>
+</file>
+
 <file path=word/styles.xml><?xml version="1.0" encoding="utf-8"?>
 <w:styles xmlns:mc="http://schemas.openxmlformats.org/markup-compatibility/2006" xmlns:r="http://schemas.openxmlformats.org/officeDocument/2006/relationships" xmlns:w="http://schemas.openxmlformats.org/wordprocessingml/2006/main" xmlns:w14="http://schemas.microsoft.com/office/word/2010/wordml" xmlns:w15="http://schemas.microsoft.com/office/word/2012/wordml" xmlns:w16cex="http://schemas.microsoft.com/office/word/2018/wordml/cex" xmlns:w16cid="http://schemas.microsoft.com/office/word/2016/wordml/cid" xmlns:w16="http://schemas.microsoft.com/office/word/2018/wordml" xmlns:w16sdtdh="http://schemas.microsoft.com/office/word/2020/wordml/sdtdatahash" xmlns:w16se="http://schemas.microsoft.com/office/word/2015/wordml/symex" mc:Ignorable="w14 w15 w16se w16cid w16 w16cex w16sdtdh">
   <w:docDefaults>
     <w:rPrDefault>
       <w:rPr>
-        <w:rFonts w:asciiTheme="minorHAnsi" w:eastAsiaTheme="minorHAnsi" w:hAnsiTheme="minorHAnsi" w:cstheme="minorBidi"/>
+        <w:rFonts w:asciiTheme="minorHAnsi" w:eastAsiaTheme="minorEastAsia" w:hAnsiTheme="minorHAnsi" w:cstheme="minorBidi"/>
         <w:sz w:val="22"/>
         <w:szCs w:val="22"/>
         <w:lang w:val="en-AU" w:eastAsia="en-US" w:bidi="ar-SA"/>
@@ -517,17 +629,17 @@
     <w:lsdException w:name="Unresolved Mention" w:semiHidden="1" w:unhideWhenUsed="1"/>
     <w:lsdException w:name="Smart Link" w:semiHidden="1" w:unhideWhenUsed="1"/>
   </w:latentStyles>
-  <w:style w:type="paragraph" w:default="1" w:styleId="Normal">
+  <w:style w:type="paragraph" w:default="1" w:styleId="a">
     <w:name w:val="Normal"/>
     <w:qFormat/>
   </w:style>
-  <w:style w:type="character" w:default="1" w:styleId="DefaultParagraphFont">
+  <w:style w:type="character" w:default="1" w:styleId="a0">
     <w:name w:val="Default Paragraph Font"/>
     <w:uiPriority w:val="1"/>
     <w:semiHidden/>
     <w:unhideWhenUsed/>
   </w:style>
-  <w:style w:type="table" w:default="1" w:styleId="TableNormal">
+  <w:style w:type="table" w:default="1" w:styleId="a1">
     <w:name w:val="Normal Table"/>
     <w:uiPriority w:val="99"/>
     <w:semiHidden/>
@@ -542,11 +654,74 @@
       </w:tblCellMar>
     </w:tblPr>
   </w:style>
-  <w:style w:type="numbering" w:default="1" w:styleId="NoList">
+  <w:style w:type="numbering" w:default="1" w:styleId="a2">
     <w:name w:val="No List"/>
     <w:uiPriority w:val="99"/>
     <w:semiHidden/>
     <w:unhideWhenUsed/>
+  </w:style>
+  <w:style w:type="paragraph" w:styleId="a3">
+    <w:name w:val="header"/>
+    <w:basedOn w:val="a"/>
+    <w:link w:val="a4"/>
+    <w:uiPriority w:val="99"/>
+    <w:unhideWhenUsed/>
+    <w:rsid w:val="00931784"/>
+    <w:pPr>
+      <w:tabs>
+        <w:tab w:val="center" w:pos="4153"/>
+        <w:tab w:val="right" w:pos="8306"/>
+      </w:tabs>
+      <w:snapToGrid w:val="0"/>
+      <w:spacing w:line="240" w:lineRule="auto"/>
+      <w:jc w:val="center"/>
+    </w:pPr>
+    <w:rPr>
+      <w:sz w:val="18"/>
+      <w:szCs w:val="18"/>
+    </w:rPr>
+  </w:style>
+  <w:style w:type="character" w:customStyle="1" w:styleId="a4">
+    <w:name w:val="页眉 字符"/>
+    <w:basedOn w:val="a0"/>
+    <w:link w:val="a3"/>
+    <w:uiPriority w:val="99"/>
+    <w:rsid w:val="00931784"/>
+    <w:rPr>
+      <w:sz w:val="18"/>
+      <w:szCs w:val="18"/>
+    </w:rPr>
+  </w:style>
+  <w:style w:type="paragraph" w:styleId="a5">
+    <w:name w:val="footer"/>
+    <w:basedOn w:val="a"/>
+    <w:link w:val="a6"/>
+    <w:uiPriority w:val="99"/>
+    <w:unhideWhenUsed/>
+    <w:rsid w:val="00931784"/>
+    <w:pPr>
+      <w:tabs>
+        <w:tab w:val="center" w:pos="4153"/>
+        <w:tab w:val="right" w:pos="8306"/>
+      </w:tabs>
+      <w:snapToGrid w:val="0"/>
+      <w:spacing w:line="240" w:lineRule="auto"/>
+    </w:pPr>
+    <w:rPr>
+      <w:sz w:val="18"/>
+      <w:szCs w:val="18"/>
+    </w:rPr>
+  </w:style>
+  <w:style w:type="character" w:customStyle="1" w:styleId="a6">
+    <w:name w:val="页脚 字符"/>
+    <w:basedOn w:val="a0"/>
+    <w:link w:val="a5"/>
+    <w:uiPriority w:val="99"/>
+    <w:rsid w:val="00931784"/>
+    <w:rPr>
+      <w:sz w:val="18"/>
+      <w:szCs w:val="18"/>
+    </w:rPr>
   </w:style>
 </w:styles>
 </file>

</xml_diff>